<commit_message>
fixed doc online activator screens
</commit_message>
<xml_diff>
--- a/PiwikPRO.SharePoint.PowerShell/PIWIK PRO SHAREPOINT ANALYTICS – INSTALLATION - SharePoint Online.docx
+++ b/PiwikPRO.SharePoint.PowerShell/PIWIK PRO SHAREPOINT ANALYTICS – INSTALLATION - SharePoint Online.docx
@@ -139,17 +139,7 @@
           <w:sz w:val="36"/>
           <w:szCs w:val="36"/>
         </w:rPr>
-        <w:t xml:space="preserve"> analytic</w:t>
-      </w:r>
-      <w:bookmarkStart w:id="0" w:name="_GoBack"/>
-      <w:bookmarkEnd w:id="0"/>
-      <w:r>
-        <w:rPr>
-          <w:caps/>
-          <w:sz w:val="36"/>
-          <w:szCs w:val="36"/>
-        </w:rPr>
-        <w:t>s</w:t>
+        <w:t xml:space="preserve"> analytics</w:t>
       </w:r>
       <w:r>
         <w:rPr>
@@ -1806,11 +1796,11 @@
           <w:r>
             <w:t xml:space="preserve"> </w:t>
           </w:r>
-          <w:bookmarkStart w:id="1" w:name="_Toc96460895"/>
+          <w:bookmarkStart w:id="0" w:name="_Toc96460895"/>
           <w:r>
             <w:t>Introduction</w:t>
           </w:r>
-          <w:bookmarkEnd w:id="1"/>
+          <w:bookmarkEnd w:id="0"/>
         </w:p>
         <w:p>
           <w:pPr>
@@ -1823,12 +1813,12 @@
             <w:pStyle w:val="Heading2"/>
             <w:jc w:val="both"/>
           </w:pPr>
-          <w:bookmarkStart w:id="2" w:name="_Toc96460896"/>
+          <w:bookmarkStart w:id="1" w:name="_Toc96460896"/>
           <w:r>
             <w:lastRenderedPageBreak/>
             <w:t>Purpose of this document</w:t>
           </w:r>
-          <w:bookmarkEnd w:id="2"/>
+          <w:bookmarkEnd w:id="1"/>
         </w:p>
         <w:p>
           <w:pPr>
@@ -1838,9 +1828,17 @@
           <w:r>
             <w:t xml:space="preserve">The document </w:t>
           </w:r>
-          <w:bookmarkStart w:id="3" w:name="_Hlk25221347"/>
-          <w:r>
-            <w:t>describes how to install Piwik PRO resources in Azure and SharePoint</w:t>
+          <w:bookmarkStart w:id="2" w:name="_Hlk25221347"/>
+          <w:r>
+            <w:t xml:space="preserve">describes how to install </w:t>
+          </w:r>
+          <w:proofErr w:type="spellStart"/>
+          <w:r>
+            <w:t>Piwik</w:t>
+          </w:r>
+          <w:proofErr w:type="spellEnd"/>
+          <w:r>
+            <w:t xml:space="preserve"> PRO resources in Azure and SharePoint</w:t>
           </w:r>
           <w:r>
             <w:t>.</w:t>
@@ -1857,11 +1855,11 @@
             <w:pStyle w:val="Heading2"/>
             <w:jc w:val="both"/>
           </w:pPr>
-          <w:bookmarkStart w:id="4" w:name="_Toc96460897"/>
+          <w:bookmarkStart w:id="3" w:name="_Toc96460897"/>
           <w:r>
             <w:t>Prerequisites</w:t>
           </w:r>
-          <w:bookmarkEnd w:id="4"/>
+          <w:bookmarkEnd w:id="3"/>
         </w:p>
         <w:p>
           <w:pPr>
@@ -1969,7 +1967,7 @@
           <w:r>
             <w:t>).</w:t>
           </w:r>
-          <w:bookmarkEnd w:id="3"/>
+          <w:bookmarkEnd w:id="2"/>
         </w:p>
         <w:p>
           <w:pPr>
@@ -1980,7 +1978,15 @@
             </w:numPr>
           </w:pPr>
           <w:r>
-            <w:t xml:space="preserve">Access to Sharepoint </w:t>
+            <w:t xml:space="preserve">Access to </w:t>
+          </w:r>
+          <w:proofErr w:type="spellStart"/>
+          <w:r>
+            <w:t>Sharepoint</w:t>
+          </w:r>
+          <w:proofErr w:type="spellEnd"/>
+          <w:r>
+            <w:t xml:space="preserve"> </w:t>
           </w:r>
           <w:r>
             <w:t>global a</w:t>
@@ -1992,7 +1998,15 @@
             <w:t>c</w:t>
           </w:r>
           <w:r>
-            <w:t>atalog and possibility to upload SPFx package and Tenant Wide Extensions</w:t>
+            <w:t xml:space="preserve">atalog and possibility to upload </w:t>
+          </w:r>
+          <w:proofErr w:type="spellStart"/>
+          <w:r>
+            <w:t>SPFx</w:t>
+          </w:r>
+          <w:proofErr w:type="spellEnd"/>
+          <w:r>
+            <w:t xml:space="preserve"> package and Tenant Wide Extensions</w:t>
           </w:r>
         </w:p>
         <w:p>
@@ -2106,14 +2120,39 @@
             <w:ind w:firstLine="0"/>
           </w:pPr>
           <w:r>
-            <w:t xml:space="preserve">There is a possibility to install without permissions to global app catalog but with use site collection app catalog. This is </w:t>
-          </w:r>
+            <w:t xml:space="preserve">There is a possibility to install without permissions to global app </w:t>
+          </w:r>
+          <w:proofErr w:type="spellStart"/>
+          <w:r>
+            <w:t>catalog</w:t>
+          </w:r>
+          <w:proofErr w:type="spellEnd"/>
+          <w:r>
+            <w:t xml:space="preserve"> but with use site collection app </w:t>
+          </w:r>
+          <w:proofErr w:type="spellStart"/>
+          <w:r>
+            <w:t>catalog</w:t>
+          </w:r>
+          <w:proofErr w:type="spellEnd"/>
+          <w:r>
+            <w:t xml:space="preserve">. This is </w:t>
+          </w:r>
+          <w:proofErr w:type="spellStart"/>
           <w:r>
             <w:rPr>
               <w:b/>
               <w:bCs/>
             </w:rPr>
-            <w:t xml:space="preserve">non standard </w:t>
+            <w:t>non standard</w:t>
+          </w:r>
+          <w:proofErr w:type="spellEnd"/>
+          <w:r>
+            <w:rPr>
+              <w:b/>
+              <w:bCs/>
+            </w:rPr>
+            <w:t xml:space="preserve"> </w:t>
           </w:r>
           <w:r>
             <w:t>installation also without Azure step. It is recommended if:</w:t>
@@ -2128,7 +2167,15 @@
             </w:numPr>
           </w:pPr>
           <w:r>
-            <w:t>Only one site collection need to be tracked,</w:t>
+            <w:t xml:space="preserve">Only one site collection </w:t>
+          </w:r>
+          <w:proofErr w:type="gramStart"/>
+          <w:r>
+            <w:t>need</w:t>
+          </w:r>
+          <w:proofErr w:type="gramEnd"/>
+          <w:r>
+            <w:t xml:space="preserve"> to be tracked,</w:t>
           </w:r>
         </w:p>
         <w:p>
@@ -2152,7 +2199,15 @@
             </w:numPr>
           </w:pPr>
           <w:r>
-            <w:t>There is no possibility to install WebJob on Azure,</w:t>
+            <w:t xml:space="preserve">There is no possibility to install </w:t>
+          </w:r>
+          <w:proofErr w:type="spellStart"/>
+          <w:r>
+            <w:t>WebJob</w:t>
+          </w:r>
+          <w:proofErr w:type="spellEnd"/>
+          <w:r>
+            <w:t xml:space="preserve"> on Azure,</w:t>
           </w:r>
         </w:p>
         <w:p>
@@ -2177,13 +2232,29 @@
             </w:rPr>
           </w:pPr>
           <w:r>
-            <w:t>manual creation of PiwikAdmin site collection with STS</w:t>
+            <w:t xml:space="preserve">manual creation of </w:t>
+          </w:r>
+          <w:proofErr w:type="spellStart"/>
+          <w:r>
+            <w:t>PiwikAdmin</w:t>
+          </w:r>
+          <w:proofErr w:type="spellEnd"/>
+          <w:r>
+            <w:t xml:space="preserve"> site collection with STS</w:t>
           </w:r>
           <w:r>
             <w:t>#3</w:t>
           </w:r>
           <w:r>
-            <w:t xml:space="preserve"> template and url </w:t>
+            <w:t xml:space="preserve"> template and </w:t>
+          </w:r>
+          <w:proofErr w:type="spellStart"/>
+          <w:r>
+            <w:t>url</w:t>
+          </w:r>
+          <w:proofErr w:type="spellEnd"/>
+          <w:r>
+            <w:t xml:space="preserve"> </w:t>
           </w:r>
           <w:hyperlink r:id="rId10" w:history="1">
             <w:r>
@@ -2211,8 +2282,21 @@
           <w:r>
             <w:t xml:space="preserve"> </w:t>
           </w:r>
-          <w:r>
-            <w:t>NoScript on false on both: PiwikAdmin and site collection for tracking,</w:t>
+          <w:proofErr w:type="spellStart"/>
+          <w:r>
+            <w:t>NoScript</w:t>
+          </w:r>
+          <w:proofErr w:type="spellEnd"/>
+          <w:r>
+            <w:t xml:space="preserve"> on false on both: </w:t>
+          </w:r>
+          <w:proofErr w:type="spellStart"/>
+          <w:r>
+            <w:t>PiwikAdmin</w:t>
+          </w:r>
+          <w:proofErr w:type="spellEnd"/>
+          <w:r>
+            <w:t xml:space="preserve"> and site collection for tracking,</w:t>
           </w:r>
         </w:p>
         <w:p>
@@ -2224,7 +2308,31 @@
             </w:numPr>
           </w:pPr>
           <w:r>
-            <w:t>manual creation of App in Piwik PRO Analytics with enabled Sharepoint reports and uploaded tags by Piwik PRO support and get the GUID of this app.</w:t>
+            <w:t xml:space="preserve">manual creation of App in </w:t>
+          </w:r>
+          <w:proofErr w:type="spellStart"/>
+          <w:r>
+            <w:t>Piwik</w:t>
+          </w:r>
+          <w:proofErr w:type="spellEnd"/>
+          <w:r>
+            <w:t xml:space="preserve"> PRO Analytics with enabled </w:t>
+          </w:r>
+          <w:proofErr w:type="spellStart"/>
+          <w:r>
+            <w:t>Sharepoint</w:t>
+          </w:r>
+          <w:proofErr w:type="spellEnd"/>
+          <w:r>
+            <w:t xml:space="preserve"> reports and uploaded tags by </w:t>
+          </w:r>
+          <w:proofErr w:type="spellStart"/>
+          <w:r>
+            <w:t>Piwik</w:t>
+          </w:r>
+          <w:proofErr w:type="spellEnd"/>
+          <w:r>
+            <w:t xml:space="preserve"> PRO support and get the GUID of this app.</w:t>
           </w:r>
         </w:p>
         <w:p>
@@ -2241,12 +2349,20 @@
             <w:ind w:left="284" w:hanging="568"/>
             <w:jc w:val="both"/>
           </w:pPr>
-          <w:bookmarkStart w:id="5" w:name="_Toc96460898"/>
+          <w:bookmarkStart w:id="4" w:name="_Toc96460898"/>
           <w:r>
             <w:lastRenderedPageBreak/>
-            <w:t>Install Piwik PRO components in SharePoint</w:t>
-          </w:r>
-          <w:bookmarkEnd w:id="5"/>
+            <w:t xml:space="preserve">Install </w:t>
+          </w:r>
+          <w:proofErr w:type="spellStart"/>
+          <w:r>
+            <w:t>Piwik</w:t>
+          </w:r>
+          <w:proofErr w:type="spellEnd"/>
+          <w:r>
+            <w:t xml:space="preserve"> PRO components in SharePoint</w:t>
+          </w:r>
+          <w:bookmarkEnd w:id="4"/>
         </w:p>
         <w:p>
           <w:pPr>
@@ -2256,7 +2372,7 @@
               <w:lang w:eastAsia="en-GB"/>
             </w:rPr>
           </w:pPr>
-          <w:bookmarkStart w:id="6" w:name="_Toc96460899"/>
+          <w:bookmarkStart w:id="5" w:name="_Toc96460899"/>
           <w:r>
             <w:rPr>
               <w:rFonts w:eastAsia="Times New Roman"/>
@@ -2278,7 +2394,7 @@
             </w:rPr>
             <w:t>components</w:t>
           </w:r>
-          <w:bookmarkEnd w:id="6"/>
+          <w:bookmarkEnd w:id="5"/>
         </w:p>
         <w:p>
           <w:pPr>
@@ -2416,8 +2532,21 @@
               <w:numId w:val="29"/>
             </w:numPr>
           </w:pPr>
-          <w:r>
-            <w:t>Sharepoint version: version of your installed Sharepoint server – in this case Online,</w:t>
+          <w:proofErr w:type="spellStart"/>
+          <w:r>
+            <w:t>Sharepoint</w:t>
+          </w:r>
+          <w:proofErr w:type="spellEnd"/>
+          <w:r>
+            <w:t xml:space="preserve"> version: version of your installed </w:t>
+          </w:r>
+          <w:proofErr w:type="spellStart"/>
+          <w:r>
+            <w:t>Sharepoint</w:t>
+          </w:r>
+          <w:proofErr w:type="spellEnd"/>
+          <w:r>
+            <w:t xml:space="preserve"> server – in this case Online,</w:t>
           </w:r>
         </w:p>
         <w:p>
@@ -2425,8 +2554,13 @@
             <w:pStyle w:val="ListParagraph"/>
             <w:ind w:left="530"/>
           </w:pPr>
-          <w:r>
-            <w:t xml:space="preserve">Sharepoint URL: </w:t>
+          <w:proofErr w:type="spellStart"/>
+          <w:r>
+            <w:t>Sharepoint</w:t>
+          </w:r>
+          <w:proofErr w:type="spellEnd"/>
+          <w:r>
+            <w:t xml:space="preserve"> URL: </w:t>
           </w:r>
           <w:r>
             <w:t>Your SharePoint account address. Example: https://example.sharepoint.com.</w:t>
@@ -2441,8 +2575,13 @@
             </w:numPr>
             <w:spacing w:after="0"/>
           </w:pPr>
-          <w:r>
-            <w:t xml:space="preserve">Sharepoint admin: </w:t>
+          <w:proofErr w:type="spellStart"/>
+          <w:r>
+            <w:t>Sharepoint</w:t>
+          </w:r>
+          <w:proofErr w:type="spellEnd"/>
+          <w:r>
+            <w:t xml:space="preserve"> admin: </w:t>
           </w:r>
           <w:r>
             <w:t xml:space="preserve">A global admin account on your SharePoint tenant. </w:t>
@@ -2470,11 +2609,32 @@
             </w:numPr>
             <w:spacing w:after="0"/>
           </w:pPr>
-          <w:r>
-            <w:t xml:space="preserve">Sharepoint second admin: </w:t>
-          </w:r>
-          <w:r>
-            <w:t>Optional - secondary admin account, will be added to sitecollection administrators in newly created PiwikAdmin site.</w:t>
+          <w:proofErr w:type="spellStart"/>
+          <w:r>
+            <w:t>Sharepoint</w:t>
+          </w:r>
+          <w:proofErr w:type="spellEnd"/>
+          <w:r>
+            <w:t xml:space="preserve"> second admin: </w:t>
+          </w:r>
+          <w:r>
+            <w:t xml:space="preserve">Optional - secondary admin account, will be added to </w:t>
+          </w:r>
+          <w:proofErr w:type="spellStart"/>
+          <w:r>
+            <w:t>sitecollection</w:t>
+          </w:r>
+          <w:proofErr w:type="spellEnd"/>
+          <w:r>
+            <w:t xml:space="preserve"> administrators in newly created </w:t>
+          </w:r>
+          <w:proofErr w:type="spellStart"/>
+          <w:r>
+            <w:t>PiwikAdmin</w:t>
+          </w:r>
+          <w:proofErr w:type="spellEnd"/>
+          <w:r>
+            <w:t xml:space="preserve"> site.</w:t>
           </w:r>
         </w:p>
         <w:p>
@@ -2484,7 +2644,23 @@
             <w:ind w:left="530"/>
           </w:pPr>
           <w:r>
-            <w:t>This admin will be able to access the form of configuration Piwik PRO Sharepoint connector.</w:t>
+            <w:t xml:space="preserve">This admin will be able to access the form of configuration </w:t>
+          </w:r>
+          <w:proofErr w:type="spellStart"/>
+          <w:r>
+            <w:t>Piwik</w:t>
+          </w:r>
+          <w:proofErr w:type="spellEnd"/>
+          <w:r>
+            <w:t xml:space="preserve"> PRO </w:t>
+          </w:r>
+          <w:proofErr w:type="spellStart"/>
+          <w:r>
+            <w:t>Sharepoint</w:t>
+          </w:r>
+          <w:proofErr w:type="spellEnd"/>
+          <w:r>
+            <w:t xml:space="preserve"> connector.</w:t>
           </w:r>
         </w:p>
         <w:p>
@@ -2512,11 +2688,24 @@
             </w:numPr>
             <w:spacing w:after="0"/>
           </w:pPr>
-          <w:r>
-            <w:t xml:space="preserve">Piwik PRO account address: </w:t>
-          </w:r>
-          <w:r>
-            <w:t xml:space="preserve">The address you use to log in to Piwik PRO. Example: </w:t>
+          <w:proofErr w:type="spellStart"/>
+          <w:r>
+            <w:t>Piwik</w:t>
+          </w:r>
+          <w:proofErr w:type="spellEnd"/>
+          <w:r>
+            <w:t xml:space="preserve"> PRO account address: </w:t>
+          </w:r>
+          <w:r>
+            <w:t xml:space="preserve">The address you use to log in to </w:t>
+          </w:r>
+          <w:proofErr w:type="spellStart"/>
+          <w:r>
+            <w:t>Piwik</w:t>
+          </w:r>
+          <w:proofErr w:type="spellEnd"/>
+          <w:r>
+            <w:t xml:space="preserve"> PRO. Example: </w:t>
           </w:r>
           <w:hyperlink r:id="rId12" w:history="1">
             <w:r>
@@ -2536,8 +2725,13 @@
             </w:numPr>
             <w:spacing w:after="0"/>
           </w:pPr>
-          <w:r>
-            <w:t xml:space="preserve">Piwik PRO client ID: </w:t>
+          <w:proofErr w:type="spellStart"/>
+          <w:r>
+            <w:t>Piwik</w:t>
+          </w:r>
+          <w:proofErr w:type="spellEnd"/>
+          <w:r>
+            <w:t xml:space="preserve"> PRO client ID: </w:t>
           </w:r>
           <w:r>
             <w:t>A part of your API credentials. You can create it in Menu &gt; Profile &gt; API credentials.</w:t>
@@ -2568,8 +2762,13 @@
             </w:numPr>
             <w:spacing w:after="0"/>
           </w:pPr>
-          <w:r>
-            <w:t xml:space="preserve">Piwik PRO client secret: </w:t>
+          <w:proofErr w:type="spellStart"/>
+          <w:r>
+            <w:t>Piwik</w:t>
+          </w:r>
+          <w:proofErr w:type="spellEnd"/>
+          <w:r>
+            <w:t xml:space="preserve"> PRO client secret: </w:t>
           </w:r>
           <w:r>
             <w:t>A part of your API credentials. You can create it in Menu &gt; Profile &gt; API credentials.</w:t>
@@ -2600,8 +2799,21 @@
             </w:numPr>
             <w:spacing w:after="0"/>
           </w:pPr>
-          <w:r>
-            <w:t>Piwik PRO container address: Optional (only for non-standard installation) - Enter your Piwik PRO account address with containers added to the address.</w:t>
+          <w:proofErr w:type="spellStart"/>
+          <w:r>
+            <w:t>Piwik</w:t>
+          </w:r>
+          <w:proofErr w:type="spellEnd"/>
+          <w:r>
+            <w:t xml:space="preserve"> PRO container address: Optional (only for non-standard installation) - Enter your </w:t>
+          </w:r>
+          <w:proofErr w:type="spellStart"/>
+          <w:r>
+            <w:t>Piwik</w:t>
+          </w:r>
+          <w:proofErr w:type="spellEnd"/>
+          <w:r>
+            <w:t xml:space="preserve"> PRO account address with containers added to the address.</w:t>
           </w:r>
         </w:p>
         <w:p>
@@ -2631,7 +2843,15 @@
             <w:ind w:left="530"/>
           </w:pPr>
           <w:r>
-            <w:t>This address may be different for Piwik PRO on-premises or private cloud accounts. Contact us to get the right address.</w:t>
+            <w:t xml:space="preserve">This address may be different for </w:t>
+          </w:r>
+          <w:proofErr w:type="spellStart"/>
+          <w:r>
+            <w:t>Piwik</w:t>
+          </w:r>
+          <w:proofErr w:type="spellEnd"/>
+          <w:r>
+            <w:t xml:space="preserve"> PRO on-premises or private cloud accounts. Contact us to get the right address.</w:t>
           </w:r>
         </w:p>
         <w:p>
@@ -2661,7 +2881,31 @@
             <w:t xml:space="preserve">Include Azure part installation: </w:t>
           </w:r>
           <w:r>
-            <w:t>For a standard installation, keep this option enabled. We'll install the WebJob on your Azure tenant. The WebJob connects Piwik PRO to SharePoint and registers new site collections that can be tracked.</w:t>
+            <w:t xml:space="preserve">For a standard installation, keep this option enabled. We'll install the </w:t>
+          </w:r>
+          <w:proofErr w:type="spellStart"/>
+          <w:r>
+            <w:t>WebJob</w:t>
+          </w:r>
+          <w:proofErr w:type="spellEnd"/>
+          <w:r>
+            <w:t xml:space="preserve"> on your Azure tenant. The </w:t>
+          </w:r>
+          <w:proofErr w:type="spellStart"/>
+          <w:r>
+            <w:t>WebJob</w:t>
+          </w:r>
+          <w:proofErr w:type="spellEnd"/>
+          <w:r>
+            <w:t xml:space="preserve"> connects </w:t>
+          </w:r>
+          <w:proofErr w:type="spellStart"/>
+          <w:r>
+            <w:t>Piwik</w:t>
+          </w:r>
+          <w:proofErr w:type="spellEnd"/>
+          <w:r>
+            <w:t xml:space="preserve"> PRO to SharePoint and registers new site collections that can be tracked.</w:t>
           </w:r>
         </w:p>
         <w:p>
@@ -2670,7 +2914,15 @@
             <w:ind w:left="530"/>
           </w:pPr>
           <w:r>
-            <w:t>If this option is disabled, you'll need to register new site collections manually in Piwik PRO.</w:t>
+            <w:t xml:space="preserve">If this option is disabled, you'll need to register new site collections manually in </w:t>
+          </w:r>
+          <w:proofErr w:type="spellStart"/>
+          <w:r>
+            <w:t>Piwik</w:t>
+          </w:r>
+          <w:proofErr w:type="spellEnd"/>
+          <w:r>
+            <w:t xml:space="preserve"> PRO.</w:t>
           </w:r>
         </w:p>
         <w:p>
@@ -2730,7 +2982,23 @@
             <w:t xml:space="preserve">Azure WebApp suffix: </w:t>
           </w:r>
           <w:r>
-            <w:t>A suffix added to the web app name. Example: piwikpro&lt;webAppSuffix&gt;.</w:t>
+            <w:t xml:space="preserve">A suffix added to the web app name. Example: </w:t>
+          </w:r>
+          <w:proofErr w:type="spellStart"/>
+          <w:r>
+            <w:t>piwikpro</w:t>
+          </w:r>
+          <w:proofErr w:type="spellEnd"/>
+          <w:r>
+            <w:t>&lt;</w:t>
+          </w:r>
+          <w:proofErr w:type="spellStart"/>
+          <w:r>
+            <w:t>webAppSuffix</w:t>
+          </w:r>
+          <w:proofErr w:type="spellEnd"/>
+          <w:r>
+            <w:t>&gt;.</w:t>
           </w:r>
         </w:p>
         <w:p>
@@ -2769,7 +3037,23 @@
             <w:ind w:left="530"/>
           </w:pPr>
           <w:r>
-            <w:t>You can use a custom location. Example: westeurope, uswest.</w:t>
+            <w:t xml:space="preserve">You can use a custom location. Example: </w:t>
+          </w:r>
+          <w:proofErr w:type="spellStart"/>
+          <w:r>
+            <w:t>westeurope</w:t>
+          </w:r>
+          <w:proofErr w:type="spellEnd"/>
+          <w:r>
+            <w:t xml:space="preserve">, </w:t>
+          </w:r>
+          <w:proofErr w:type="spellStart"/>
+          <w:r>
+            <w:t>uswest</w:t>
+          </w:r>
+          <w:proofErr w:type="spellEnd"/>
+          <w:r>
+            <w:t>.</w:t>
           </w:r>
         </w:p>
         <w:p>
@@ -2786,6 +3070,7 @@
           <w:r>
             <w:t xml:space="preserve">For </w:t>
           </w:r>
+          <w:proofErr w:type="spellStart"/>
           <w:r>
             <w:rPr>
               <w:b/>
@@ -2793,6 +3078,7 @@
             </w:rPr>
             <w:t>non standard</w:t>
           </w:r>
+          <w:proofErr w:type="spellEnd"/>
           <w:r>
             <w:t xml:space="preserve"> installation:</w:t>
           </w:r>
@@ -2809,7 +3095,23 @@
             <w:t xml:space="preserve">Use site scope: </w:t>
           </w:r>
           <w:r>
-            <w:t>If checked, the SPFx package will be installed in the site collection app catalog (not in the tenant app catalog) and available only for the site collection specified in SharePointUrl. More information about it you can find in point 1.2 Prerequi</w:t>
+            <w:t xml:space="preserve">If checked, the </w:t>
+          </w:r>
+          <w:proofErr w:type="spellStart"/>
+          <w:r>
+            <w:t>SPFx</w:t>
+          </w:r>
+          <w:proofErr w:type="spellEnd"/>
+          <w:r>
+            <w:t xml:space="preserve"> package will be installed in the site collection app catalog (not in the tenant app catalog) and available only for the site collection specified in </w:t>
+          </w:r>
+          <w:proofErr w:type="spellStart"/>
+          <w:r>
+            <w:t>SharePointUrl</w:t>
+          </w:r>
+          <w:proofErr w:type="spellEnd"/>
+          <w:r>
+            <w:t>. More information about it you can find in point 1.2 Prerequi</w:t>
           </w:r>
           <w:r>
             <w:t>si</w:t>
@@ -2856,7 +3158,23 @@
             <w:t xml:space="preserve">should </w:t>
           </w:r>
           <w:r>
-            <w:t>create Piwik PRO Administration site and deploy SPFx solution</w:t>
+            <w:t xml:space="preserve">create </w:t>
+          </w:r>
+          <w:proofErr w:type="spellStart"/>
+          <w:r>
+            <w:t>Piwik</w:t>
+          </w:r>
+          <w:proofErr w:type="spellEnd"/>
+          <w:r>
+            <w:t xml:space="preserve"> PRO Administration site and deploy </w:t>
+          </w:r>
+          <w:proofErr w:type="spellStart"/>
+          <w:r>
+            <w:t>SPFx</w:t>
+          </w:r>
+          <w:proofErr w:type="spellEnd"/>
+          <w:r>
+            <w:t xml:space="preserve"> solution</w:t>
           </w:r>
           <w:r>
             <w:t xml:space="preserve"> without any error.</w:t>
@@ -2871,7 +3189,15 @@
             </w:numPr>
           </w:pPr>
           <w:r>
-            <w:t>In case of installation without Azure part and use Piwik PRO Sites Activator tool please leave the points below.</w:t>
+            <w:t xml:space="preserve">In case of installation without Azure part and use </w:t>
+          </w:r>
+          <w:proofErr w:type="spellStart"/>
+          <w:r>
+            <w:t>Piwik</w:t>
+          </w:r>
+          <w:proofErr w:type="spellEnd"/>
+          <w:r>
+            <w:t xml:space="preserve"> PRO Sites Activator tool please leave the points below.</w:t>
           </w:r>
         </w:p>
         <w:p>
@@ -2900,8 +3226,13 @@
           <w:r>
             <w:t xml:space="preserve">Office365 </w:t>
           </w:r>
-          <w:r>
-            <w:t>Sharepoint tenant account</w:t>
+          <w:proofErr w:type="spellStart"/>
+          <w:r>
+            <w:t>Sharepoint</w:t>
+          </w:r>
+          <w:proofErr w:type="spellEnd"/>
+          <w:r>
+            <w:t xml:space="preserve"> tenant account</w:t>
           </w:r>
           <w:r>
             <w:t xml:space="preserve"> (for configure app registrations</w:t>
@@ -2922,7 +3253,15 @@
             <w:t xml:space="preserve"> to login by Azure account</w:t>
           </w:r>
           <w:r>
-            <w:t xml:space="preserve"> (to deploy WebJob).</w:t>
+            <w:t xml:space="preserve"> (to deploy </w:t>
+          </w:r>
+          <w:proofErr w:type="spellStart"/>
+          <w:r>
+            <w:t>WebJob</w:t>
+          </w:r>
+          <w:proofErr w:type="spellEnd"/>
+          <w:r>
+            <w:t>).</w:t>
           </w:r>
         </w:p>
         <w:p>
@@ -2934,7 +3273,23 @@
             </w:numPr>
           </w:pPr>
           <w:r>
-            <w:t>If the installation will be finished please ensure that Global admin consent has been granted correctly. Please go to portal.azure.com &gt; login as Sharepoint tenant admin account &gt; Go to App Registrations &gt; Select the new one with “piwik” in the name &gt; go to API permissions and check:</w:t>
+            <w:t xml:space="preserve">If the installation will be finished please ensure that Global admin consent has been granted correctly. Please go to portal.azure.com &gt; login as </w:t>
+          </w:r>
+          <w:proofErr w:type="spellStart"/>
+          <w:r>
+            <w:t>Sharepoint</w:t>
+          </w:r>
+          <w:proofErr w:type="spellEnd"/>
+          <w:r>
+            <w:t xml:space="preserve"> tenant admin account &gt; Go to App Registrations &gt; Select the new one with “</w:t>
+          </w:r>
+          <w:proofErr w:type="spellStart"/>
+          <w:r>
+            <w:t>piwik</w:t>
+          </w:r>
+          <w:proofErr w:type="spellEnd"/>
+          <w:r>
+            <w:t>” in the name &gt; go to API permissions and check:</w:t>
           </w:r>
         </w:p>
         <w:p>
@@ -3037,16 +3392,24 @@
           <w:pPr>
             <w:pStyle w:val="Heading2"/>
           </w:pPr>
-          <w:bookmarkStart w:id="7" w:name="_Toc55909836"/>
-          <w:bookmarkStart w:id="8" w:name="_Toc96460900"/>
+          <w:bookmarkStart w:id="6" w:name="_Toc55909836"/>
+          <w:bookmarkStart w:id="7" w:name="_Toc96460900"/>
           <w:r>
             <w:t xml:space="preserve">Configure </w:t>
           </w:r>
+          <w:bookmarkEnd w:id="6"/>
+          <w:r>
+            <w:t xml:space="preserve">and activate </w:t>
+          </w:r>
+          <w:proofErr w:type="spellStart"/>
+          <w:r>
+            <w:t>Piwik</w:t>
+          </w:r>
+          <w:proofErr w:type="spellEnd"/>
+          <w:r>
+            <w:t xml:space="preserve"> PRO connector</w:t>
+          </w:r>
           <w:bookmarkEnd w:id="7"/>
-          <w:r>
-            <w:t>and activate Piwik PRO connector</w:t>
-          </w:r>
-          <w:bookmarkEnd w:id="8"/>
         </w:p>
         <w:p>
           <w:pPr>
@@ -3146,7 +3509,27 @@
               <w:spacing w:val="-6"/>
               <w:lang w:val="en-US"/>
             </w:rPr>
-            <w:t>where you want to activate installed Piwik PRO connector.</w:t>
+            <w:t xml:space="preserve">where you want to activate installed </w:t>
+          </w:r>
+          <w:proofErr w:type="spellStart"/>
+          <w:r>
+            <w:rPr>
+              <w:rFonts w:ascii="inter" w:hAnsi="inter"/>
+              <w:color w:val="13171A"/>
+              <w:spacing w:val="-6"/>
+              <w:lang w:val="en-US"/>
+            </w:rPr>
+            <w:t>Piwik</w:t>
+          </w:r>
+          <w:proofErr w:type="spellEnd"/>
+          <w:r>
+            <w:rPr>
+              <w:rFonts w:ascii="inter" w:hAnsi="inter"/>
+              <w:color w:val="13171A"/>
+              <w:spacing w:val="-6"/>
+              <w:lang w:val="en-US"/>
+            </w:rPr>
+            <w:t xml:space="preserve"> PRO connector.</w:t>
           </w:r>
         </w:p>
         <w:p>
@@ -3508,8 +3891,19 @@
               <w:spacing w:val="-6"/>
               <w:lang w:val="en-US"/>
             </w:rPr>
-            <w:t>Azure WebJob</w:t>
-          </w:r>
+            <w:t xml:space="preserve">Azure </w:t>
+          </w:r>
+          <w:proofErr w:type="spellStart"/>
+          <w:r>
+            <w:rPr>
+              <w:rFonts w:ascii="inter" w:hAnsi="inter"/>
+              <w:color w:val="13171A"/>
+              <w:spacing w:val="-6"/>
+              <w:lang w:val="en-US"/>
+            </w:rPr>
+            <w:t>WebJob</w:t>
+          </w:r>
+          <w:proofErr w:type="spellEnd"/>
           <w:r>
             <w:rPr>
               <w:rFonts w:ascii="inter" w:hAnsi="inter"/>
@@ -3526,7 +3920,27 @@
               <w:spacing w:val="-6"/>
               <w:lang w:val="en-US"/>
             </w:rPr>
-            <w:t xml:space="preserve"> In case of installation without Azure and use manual Piwik PRO Sites Activator tool please wait some minutes till the site will be crawled by the search</w:t>
+            <w:t xml:space="preserve"> In case of installation without Azure and use manual </w:t>
+          </w:r>
+          <w:proofErr w:type="spellStart"/>
+          <w:r>
+            <w:rPr>
+              <w:rFonts w:ascii="inter" w:hAnsi="inter"/>
+              <w:color w:val="13171A"/>
+              <w:spacing w:val="-6"/>
+              <w:lang w:val="en-US"/>
+            </w:rPr>
+            <w:t>Piwik</w:t>
+          </w:r>
+          <w:proofErr w:type="spellEnd"/>
+          <w:r>
+            <w:rPr>
+              <w:rFonts w:ascii="inter" w:hAnsi="inter"/>
+              <w:color w:val="13171A"/>
+              <w:spacing w:val="-6"/>
+              <w:lang w:val="en-US"/>
+            </w:rPr>
+            <w:t xml:space="preserve"> PRO Sites Activator tool please wait some minutes till the site will be crawled by the search</w:t>
           </w:r>
           <w:r>
             <w:rPr>
@@ -3594,6 +4008,7 @@
         </w:rPr>
         <w:t xml:space="preserve">which using manual </w:t>
       </w:r>
+      <w:proofErr w:type="spellStart"/>
       <w:r>
         <w:rPr>
           <w:rFonts w:ascii="inter" w:eastAsia="Times New Roman" w:hAnsi="inter" w:cs="Times New Roman"/>
@@ -3605,18 +4020,21 @@
           <w:szCs w:val="24"/>
           <w:lang w:eastAsia="pl-PL"/>
         </w:rPr>
-        <w:t>Piwik PRO Sites Activator</w:t>
-      </w:r>
+        <w:t>Piwik</w:t>
+      </w:r>
+      <w:proofErr w:type="spellEnd"/>
       <w:r>
         <w:rPr>
           <w:rFonts w:ascii="inter" w:eastAsia="Times New Roman" w:hAnsi="inter" w:cs="Times New Roman"/>
+          <w:b/>
+          <w:bCs/>
           <w:color w:val="13171A"/>
           <w:spacing w:val="-6"/>
           <w:sz w:val="24"/>
           <w:szCs w:val="24"/>
           <w:lang w:eastAsia="pl-PL"/>
         </w:rPr>
-        <w:t xml:space="preserve"> tool for register and activate tracking on </w:t>
+        <w:t xml:space="preserve"> PRO Sites Activator</w:t>
       </w:r>
       <w:r>
         <w:rPr>
@@ -3627,7 +4045,42 @@
           <w:szCs w:val="24"/>
           <w:lang w:eastAsia="pl-PL"/>
         </w:rPr>
-        <w:t xml:space="preserve">the site collections (if you are using Azure WebJob please leave this point). </w:t>
+        <w:t xml:space="preserve"> tool for register and activate tracking on </w:t>
+      </w:r>
+      <w:r>
+        <w:rPr>
+          <w:rFonts w:ascii="inter" w:eastAsia="Times New Roman" w:hAnsi="inter" w:cs="Times New Roman"/>
+          <w:color w:val="13171A"/>
+          <w:spacing w:val="-6"/>
+          <w:sz w:val="24"/>
+          <w:szCs w:val="24"/>
+          <w:lang w:eastAsia="pl-PL"/>
+        </w:rPr>
+        <w:t xml:space="preserve">the site collections (if you are using Azure </w:t>
+      </w:r>
+      <w:proofErr w:type="spellStart"/>
+      <w:r>
+        <w:rPr>
+          <w:rFonts w:ascii="inter" w:eastAsia="Times New Roman" w:hAnsi="inter" w:cs="Times New Roman"/>
+          <w:color w:val="13171A"/>
+          <w:spacing w:val="-6"/>
+          <w:sz w:val="24"/>
+          <w:szCs w:val="24"/>
+          <w:lang w:eastAsia="pl-PL"/>
+        </w:rPr>
+        <w:t>WebJob</w:t>
+      </w:r>
+      <w:proofErr w:type="spellEnd"/>
+      <w:r>
+        <w:rPr>
+          <w:rFonts w:ascii="inter" w:eastAsia="Times New Roman" w:hAnsi="inter" w:cs="Times New Roman"/>
+          <w:color w:val="13171A"/>
+          <w:spacing w:val="-6"/>
+          <w:sz w:val="24"/>
+          <w:szCs w:val="24"/>
+          <w:lang w:eastAsia="pl-PL"/>
+        </w:rPr>
+        <w:t xml:space="preserve"> please leave this point). </w:t>
       </w:r>
     </w:p>
     <w:p>
@@ -3671,7 +4124,31 @@
           <w:lang w:eastAsia="pl-PL"/>
         </w:rPr>
         <w:lastRenderedPageBreak/>
-        <w:t xml:space="preserve">After select “Enable tracking” inside the Piwik PRO settings form and click on “Submit” button you need to wait some minutes for index the page </w:t>
+        <w:t xml:space="preserve">After select “Enable tracking” inside the </w:t>
+      </w:r>
+      <w:proofErr w:type="spellStart"/>
+      <w:r>
+        <w:rPr>
+          <w:rFonts w:ascii="inter" w:eastAsia="Times New Roman" w:hAnsi="inter" w:cs="Times New Roman"/>
+          <w:color w:val="13171A"/>
+          <w:spacing w:val="-6"/>
+          <w:sz w:val="24"/>
+          <w:szCs w:val="24"/>
+          <w:lang w:eastAsia="pl-PL"/>
+        </w:rPr>
+        <w:t>Piwik</w:t>
+      </w:r>
+      <w:proofErr w:type="spellEnd"/>
+      <w:r>
+        <w:rPr>
+          <w:rFonts w:ascii="inter" w:eastAsia="Times New Roman" w:hAnsi="inter" w:cs="Times New Roman"/>
+          <w:color w:val="13171A"/>
+          <w:spacing w:val="-6"/>
+          <w:sz w:val="24"/>
+          <w:szCs w:val="24"/>
+          <w:lang w:eastAsia="pl-PL"/>
+        </w:rPr>
+        <w:t xml:space="preserve"> PRO settings form and click on “Submit” button you need to wait some minutes for index the page </w:t>
       </w:r>
       <w:r>
         <w:rPr>
@@ -3797,7 +4274,31 @@
           <w:szCs w:val="24"/>
           <w:lang w:eastAsia="pl-PL"/>
         </w:rPr>
-        <w:t xml:space="preserve"> tool you need to put url to your SharePoint root site and press enter:</w:t>
+        <w:t xml:space="preserve"> tool you need to put </w:t>
+      </w:r>
+      <w:proofErr w:type="spellStart"/>
+      <w:r>
+        <w:rPr>
+          <w:rFonts w:ascii="inter" w:eastAsia="Times New Roman" w:hAnsi="inter" w:cs="Times New Roman"/>
+          <w:color w:val="13171A"/>
+          <w:spacing w:val="-6"/>
+          <w:sz w:val="24"/>
+          <w:szCs w:val="24"/>
+          <w:lang w:eastAsia="pl-PL"/>
+        </w:rPr>
+        <w:t>url</w:t>
+      </w:r>
+      <w:proofErr w:type="spellEnd"/>
+      <w:r>
+        <w:rPr>
+          <w:rFonts w:ascii="inter" w:eastAsia="Times New Roman" w:hAnsi="inter" w:cs="Times New Roman"/>
+          <w:color w:val="13171A"/>
+          <w:spacing w:val="-6"/>
+          <w:sz w:val="24"/>
+          <w:szCs w:val="24"/>
+          <w:lang w:eastAsia="pl-PL"/>
+        </w:rPr>
+        <w:t xml:space="preserve"> to your SharePoint root site and press enter:</w:t>
       </w:r>
     </w:p>
     <w:p>
@@ -3819,10 +4320,10 @@
           <w:noProof/>
         </w:rPr>
         <w:drawing>
-          <wp:inline distT="0" distB="0" distL="0" distR="0" wp14:anchorId="7D830E36" wp14:editId="61159882">
-            <wp:extent cx="5755640" cy="269240"/>
-            <wp:effectExtent l="0" t="0" r="0" b="0"/>
-            <wp:docPr id="5" name="Picture 5"/>
+          <wp:inline distT="0" distB="0" distL="0" distR="0" wp14:anchorId="0EBF5A42" wp14:editId="5DF654B1">
+            <wp:extent cx="5667375" cy="314325"/>
+            <wp:effectExtent l="0" t="0" r="9525" b="9525"/>
+            <wp:docPr id="3" name="Picture 3"/>
             <wp:cNvGraphicFramePr>
               <a:graphicFrameLocks xmlns:a="http://schemas.openxmlformats.org/drawingml/2006/main" noChangeAspect="1"/>
             </wp:cNvGraphicFramePr>
@@ -3842,7 +4343,7 @@
                   <pic:spPr>
                     <a:xfrm>
                       <a:off x="0" y="0"/>
-                      <a:ext cx="5755640" cy="269240"/>
+                      <a:ext cx="5667375" cy="314325"/>
                     </a:xfrm>
                     <a:prstGeom prst="rect">
                       <a:avLst/>
@@ -3895,7 +4396,27 @@
           <w:spacing w:val="-6"/>
           <w:lang w:val="en-US"/>
         </w:rPr>
-        <w:t>In another execution of tool the site url will be saved and you need to just press “Y” key to continue.</w:t>
+        <w:t xml:space="preserve">In another execution of tool the site </w:t>
+      </w:r>
+      <w:proofErr w:type="spellStart"/>
+      <w:r>
+        <w:rPr>
+          <w:rFonts w:ascii="inter" w:hAnsi="inter"/>
+          <w:color w:val="13171A"/>
+          <w:spacing w:val="-6"/>
+          <w:lang w:val="en-US"/>
+        </w:rPr>
+        <w:t>url</w:t>
+      </w:r>
+      <w:proofErr w:type="spellEnd"/>
+      <w:r>
+        <w:rPr>
+          <w:rFonts w:ascii="inter" w:hAnsi="inter"/>
+          <w:color w:val="13171A"/>
+          <w:spacing w:val="-6"/>
+          <w:lang w:val="en-US"/>
+        </w:rPr>
+        <w:t xml:space="preserve"> will be saved and you need to just press “Y” key to continue.</w:t>
       </w:r>
     </w:p>
     <w:p>
@@ -3975,7 +4496,44 @@
           <w:szCs w:val="24"/>
           <w:lang w:eastAsia="pl-PL"/>
         </w:rPr>
-        <w:t xml:space="preserve"> check if there is any site collection for register or unregister in Piwik PRO Analytics.</w:t>
+        <w:t xml:space="preserve"> check if there is any site </w:t>
+      </w:r>
+      <w:bookmarkStart w:id="8" w:name="_GoBack"/>
+      <w:bookmarkEnd w:id="8"/>
+      <w:r>
+        <w:rPr>
+          <w:rFonts w:ascii="inter" w:eastAsia="Times New Roman" w:hAnsi="inter" w:cs="Times New Roman"/>
+          <w:color w:val="13171A"/>
+          <w:spacing w:val="-6"/>
+          <w:sz w:val="24"/>
+          <w:szCs w:val="24"/>
+          <w:lang w:eastAsia="pl-PL"/>
+        </w:rPr>
+        <w:t xml:space="preserve">collection for register or unregister in </w:t>
+      </w:r>
+      <w:proofErr w:type="spellStart"/>
+      <w:r>
+        <w:rPr>
+          <w:rFonts w:ascii="inter" w:eastAsia="Times New Roman" w:hAnsi="inter" w:cs="Times New Roman"/>
+          <w:color w:val="13171A"/>
+          <w:spacing w:val="-6"/>
+          <w:sz w:val="24"/>
+          <w:szCs w:val="24"/>
+          <w:lang w:eastAsia="pl-PL"/>
+        </w:rPr>
+        <w:t>Piwik</w:t>
+      </w:r>
+      <w:proofErr w:type="spellEnd"/>
+      <w:r>
+        <w:rPr>
+          <w:rFonts w:ascii="inter" w:eastAsia="Times New Roman" w:hAnsi="inter" w:cs="Times New Roman"/>
+          <w:color w:val="13171A"/>
+          <w:spacing w:val="-6"/>
+          <w:sz w:val="24"/>
+          <w:szCs w:val="24"/>
+          <w:lang w:eastAsia="pl-PL"/>
+        </w:rPr>
+        <w:t xml:space="preserve"> PRO Analytics.</w:t>
       </w:r>
     </w:p>
     <w:p>
@@ -3997,10 +4555,10 @@
           <w:noProof/>
         </w:rPr>
         <w:drawing>
-          <wp:inline distT="0" distB="0" distL="0" distR="0" wp14:anchorId="15A18845" wp14:editId="79FBC725">
-            <wp:extent cx="5755640" cy="2388235"/>
+          <wp:inline distT="0" distB="0" distL="0" distR="0" wp14:anchorId="5E6A6857" wp14:editId="6EE1D64F">
+            <wp:extent cx="5755640" cy="2385695"/>
             <wp:effectExtent l="0" t="0" r="0" b="0"/>
-            <wp:docPr id="13" name="Picture 13"/>
+            <wp:docPr id="8" name="Picture 8"/>
             <wp:cNvGraphicFramePr>
               <a:graphicFrameLocks xmlns:a="http://schemas.openxmlformats.org/drawingml/2006/main" noChangeAspect="1"/>
             </wp:cNvGraphicFramePr>
@@ -4020,7 +4578,7 @@
                   <pic:spPr>
                     <a:xfrm>
                       <a:off x="0" y="0"/>
-                      <a:ext cx="5755640" cy="2388235"/>
+                      <a:ext cx="5755640" cy="2385695"/>
                     </a:xfrm>
                     <a:prstGeom prst="rect">
                       <a:avLst/>
@@ -4059,7 +4617,31 @@
           <w:szCs w:val="24"/>
           <w:lang w:eastAsia="pl-PL"/>
         </w:rPr>
-        <w:t>If there is a site collection which you just enabled the tracking then will be created and configured inside the Piwik PRO Analytics.</w:t>
+        <w:t xml:space="preserve">If there is a site collection which you just enabled the tracking then will be created and configured inside the </w:t>
+      </w:r>
+      <w:proofErr w:type="spellStart"/>
+      <w:r>
+        <w:rPr>
+          <w:rFonts w:ascii="inter" w:eastAsia="Times New Roman" w:hAnsi="inter" w:cs="Times New Roman"/>
+          <w:color w:val="13171A"/>
+          <w:spacing w:val="-6"/>
+          <w:sz w:val="24"/>
+          <w:szCs w:val="24"/>
+          <w:lang w:eastAsia="pl-PL"/>
+        </w:rPr>
+        <w:t>Piwik</w:t>
+      </w:r>
+      <w:proofErr w:type="spellEnd"/>
+      <w:r>
+        <w:rPr>
+          <w:rFonts w:ascii="inter" w:eastAsia="Times New Roman" w:hAnsi="inter" w:cs="Times New Roman"/>
+          <w:color w:val="13171A"/>
+          <w:spacing w:val="-6"/>
+          <w:sz w:val="24"/>
+          <w:szCs w:val="24"/>
+          <w:lang w:eastAsia="pl-PL"/>
+        </w:rPr>
+        <w:t xml:space="preserve"> PRO Analytics.</w:t>
       </w:r>
     </w:p>
     <w:p>
@@ -4197,7 +4779,31 @@
           <w:szCs w:val="24"/>
           <w:lang w:eastAsia="pl-PL"/>
         </w:rPr>
-        <w:t xml:space="preserve">In the case if the site has been activated or deactivated in Piwik PRO settings form and after much time still will be not visible in Activator console application then you can reset search indexes in the affected site collection (there is a manual how to do it: </w:t>
+        <w:t xml:space="preserve">In the case if the site has been activated or deactivated in </w:t>
+      </w:r>
+      <w:proofErr w:type="spellStart"/>
+      <w:r>
+        <w:rPr>
+          <w:rFonts w:ascii="inter" w:eastAsia="Times New Roman" w:hAnsi="inter" w:cs="Times New Roman"/>
+          <w:color w:val="13171A"/>
+          <w:spacing w:val="-6"/>
+          <w:sz w:val="24"/>
+          <w:szCs w:val="24"/>
+          <w:lang w:eastAsia="pl-PL"/>
+        </w:rPr>
+        <w:t>Piwik</w:t>
+      </w:r>
+      <w:proofErr w:type="spellEnd"/>
+      <w:r>
+        <w:rPr>
+          <w:rFonts w:ascii="inter" w:eastAsia="Times New Roman" w:hAnsi="inter" w:cs="Times New Roman"/>
+          <w:color w:val="13171A"/>
+          <w:spacing w:val="-6"/>
+          <w:sz w:val="24"/>
+          <w:szCs w:val="24"/>
+          <w:lang w:eastAsia="pl-PL"/>
+        </w:rPr>
+        <w:t xml:space="preserve"> PRO settings form and after much time still will be not visible in Activator console application then you can reset search indexes in the affected site collection (there is a manual how to do it: </w:t>
       </w:r>
       <w:hyperlink r:id="rId20" w:history="1">
         <w:r>
@@ -4250,8 +4856,9 @@
           <w:szCs w:val="24"/>
           <w:lang w:eastAsia="pl-PL"/>
         </w:rPr>
-        <w:t xml:space="preserve">In special cases if the search is disabled or not working well you can put the name and url to the site collections in txt files inside the Piwik PRO Activator </w:t>
-      </w:r>
+        <w:t xml:space="preserve">In special cases if the search is disabled or not working well you can put the name and </w:t>
+      </w:r>
+      <w:proofErr w:type="spellStart"/>
       <w:r>
         <w:rPr>
           <w:rFonts w:ascii="inter" w:eastAsia="Times New Roman" w:hAnsi="inter" w:cs="Times New Roman"/>
@@ -4261,9 +4868,9 @@
           <w:szCs w:val="24"/>
           <w:lang w:eastAsia="pl-PL"/>
         </w:rPr>
-        <w:lastRenderedPageBreak/>
-        <w:t>folder (</w:t>
-      </w:r>
+        <w:t>url</w:t>
+      </w:r>
+      <w:proofErr w:type="spellEnd"/>
       <w:r>
         <w:rPr>
           <w:rFonts w:ascii="inter" w:eastAsia="Times New Roman" w:hAnsi="inter" w:cs="Times New Roman"/>
@@ -4273,8 +4880,9 @@
           <w:szCs w:val="24"/>
           <w:lang w:eastAsia="pl-PL"/>
         </w:rPr>
-        <w:t>Exceptional_SitesToManualActivation</w:t>
-      </w:r>
+        <w:t xml:space="preserve"> to the site collections in txt files inside the </w:t>
+      </w:r>
+      <w:proofErr w:type="spellStart"/>
       <w:r>
         <w:rPr>
           <w:rFonts w:ascii="inter" w:eastAsia="Times New Roman" w:hAnsi="inter" w:cs="Times New Roman"/>
@@ -4284,8 +4892,9 @@
           <w:szCs w:val="24"/>
           <w:lang w:eastAsia="pl-PL"/>
         </w:rPr>
-        <w:t xml:space="preserve">.txt – for manual activation of site collections and </w:t>
-      </w:r>
+        <w:t>Piwik</w:t>
+      </w:r>
+      <w:proofErr w:type="spellEnd"/>
       <w:r>
         <w:rPr>
           <w:rFonts w:ascii="inter" w:eastAsia="Times New Roman" w:hAnsi="inter" w:cs="Times New Roman"/>
@@ -4295,7 +4904,7 @@
           <w:szCs w:val="24"/>
           <w:lang w:eastAsia="pl-PL"/>
         </w:rPr>
-        <w:t>Exceptional_SitesToManualActivation</w:t>
+        <w:t xml:space="preserve"> PRO Activator </w:t>
       </w:r>
       <w:r>
         <w:rPr>
@@ -4306,6 +4915,53 @@
           <w:szCs w:val="24"/>
           <w:lang w:eastAsia="pl-PL"/>
         </w:rPr>
+        <w:lastRenderedPageBreak/>
+        <w:t>folder (</w:t>
+      </w:r>
+      <w:r>
+        <w:rPr>
+          <w:rFonts w:ascii="inter" w:eastAsia="Times New Roman" w:hAnsi="inter" w:cs="Times New Roman"/>
+          <w:color w:val="13171A"/>
+          <w:spacing w:val="-6"/>
+          <w:sz w:val="24"/>
+          <w:szCs w:val="24"/>
+          <w:lang w:eastAsia="pl-PL"/>
+        </w:rPr>
+        <w:t>Exceptional_SitesToManualActivation</w:t>
+      </w:r>
+      <w:r>
+        <w:rPr>
+          <w:rFonts w:ascii="inter" w:eastAsia="Times New Roman" w:hAnsi="inter" w:cs="Times New Roman"/>
+          <w:color w:val="13171A"/>
+          <w:spacing w:val="-6"/>
+          <w:sz w:val="24"/>
+          <w:szCs w:val="24"/>
+          <w:lang w:eastAsia="pl-PL"/>
+        </w:rPr>
+        <w:t xml:space="preserve">.txt – for manual activation of site collections and </w:t>
+      </w:r>
+      <w:proofErr w:type="spellStart"/>
+      <w:r>
+        <w:rPr>
+          <w:rFonts w:ascii="inter" w:eastAsia="Times New Roman" w:hAnsi="inter" w:cs="Times New Roman"/>
+          <w:color w:val="13171A"/>
+          <w:spacing w:val="-6"/>
+          <w:sz w:val="24"/>
+          <w:szCs w:val="24"/>
+          <w:lang w:eastAsia="pl-PL"/>
+        </w:rPr>
+        <w:t>Exceptional_SitesToManualActivation</w:t>
+      </w:r>
+      <w:proofErr w:type="spellEnd"/>
+      <w:r>
+        <w:rPr>
+          <w:rFonts w:ascii="inter" w:eastAsia="Times New Roman" w:hAnsi="inter" w:cs="Times New Roman"/>
+          <w:color w:val="13171A"/>
+          <w:spacing w:val="-6"/>
+          <w:sz w:val="24"/>
+          <w:szCs w:val="24"/>
+          <w:lang w:eastAsia="pl-PL"/>
+        </w:rPr>
         <w:t xml:space="preserve"> for manual deactivation).</w:t>
       </w:r>
     </w:p>
@@ -4332,7 +4988,33 @@
           <w:szCs w:val="24"/>
           <w:lang w:eastAsia="pl-PL"/>
         </w:rPr>
-        <w:t>In the specific format (Title;Url) like:</w:t>
+        <w:t>In the specific format (</w:t>
+      </w:r>
+      <w:proofErr w:type="spellStart"/>
+      <w:proofErr w:type="gramStart"/>
+      <w:r>
+        <w:rPr>
+          <w:rFonts w:ascii="inter" w:eastAsia="Times New Roman" w:hAnsi="inter" w:cs="Times New Roman"/>
+          <w:color w:val="13171A"/>
+          <w:spacing w:val="-6"/>
+          <w:sz w:val="24"/>
+          <w:szCs w:val="24"/>
+          <w:lang w:eastAsia="pl-PL"/>
+        </w:rPr>
+        <w:t>Title;Url</w:t>
+      </w:r>
+      <w:proofErr w:type="spellEnd"/>
+      <w:proofErr w:type="gramEnd"/>
+      <w:r>
+        <w:rPr>
+          <w:rFonts w:ascii="inter" w:eastAsia="Times New Roman" w:hAnsi="inter" w:cs="Times New Roman"/>
+          <w:color w:val="13171A"/>
+          <w:spacing w:val="-6"/>
+          <w:sz w:val="24"/>
+          <w:szCs w:val="24"/>
+          <w:lang w:eastAsia="pl-PL"/>
+        </w:rPr>
+        <w:t>) like:</w:t>
       </w:r>
     </w:p>
     <w:p>
@@ -4349,6 +5031,7 @@
           <w:lang w:eastAsia="pl-PL"/>
         </w:rPr>
       </w:pPr>
+      <w:proofErr w:type="gramStart"/>
       <w:r>
         <w:rPr>
           <w:rFonts w:ascii="inter" w:eastAsia="Times New Roman" w:hAnsi="inter" w:cs="Times New Roman"/>
@@ -4371,6 +5054,7 @@
         </w:rPr>
         <w:t>/</w:t>
       </w:r>
+      <w:proofErr w:type="gramEnd"/>
     </w:p>
     <w:p>
       <w:pPr>
@@ -4395,7 +5079,55 @@
           <w:szCs w:val="24"/>
           <w:lang w:eastAsia="pl-PL"/>
         </w:rPr>
-        <w:t>Then if you run the Piwik PRO Activator application on first will take the site urls from those txt files instead of SharePoint search.</w:t>
+        <w:t xml:space="preserve">Then if you run the </w:t>
+      </w:r>
+      <w:proofErr w:type="spellStart"/>
+      <w:r>
+        <w:rPr>
+          <w:rFonts w:ascii="inter" w:eastAsia="Times New Roman" w:hAnsi="inter" w:cs="Times New Roman"/>
+          <w:color w:val="13171A"/>
+          <w:spacing w:val="-6"/>
+          <w:sz w:val="24"/>
+          <w:szCs w:val="24"/>
+          <w:lang w:eastAsia="pl-PL"/>
+        </w:rPr>
+        <w:t>Piwik</w:t>
+      </w:r>
+      <w:proofErr w:type="spellEnd"/>
+      <w:r>
+        <w:rPr>
+          <w:rFonts w:ascii="inter" w:eastAsia="Times New Roman" w:hAnsi="inter" w:cs="Times New Roman"/>
+          <w:color w:val="13171A"/>
+          <w:spacing w:val="-6"/>
+          <w:sz w:val="24"/>
+          <w:szCs w:val="24"/>
+          <w:lang w:eastAsia="pl-PL"/>
+        </w:rPr>
+        <w:t xml:space="preserve"> PRO Activator application on first will take the site </w:t>
+      </w:r>
+      <w:proofErr w:type="spellStart"/>
+      <w:r>
+        <w:rPr>
+          <w:rFonts w:ascii="inter" w:eastAsia="Times New Roman" w:hAnsi="inter" w:cs="Times New Roman"/>
+          <w:color w:val="13171A"/>
+          <w:spacing w:val="-6"/>
+          <w:sz w:val="24"/>
+          <w:szCs w:val="24"/>
+          <w:lang w:eastAsia="pl-PL"/>
+        </w:rPr>
+        <w:t>urls</w:t>
+      </w:r>
+      <w:proofErr w:type="spellEnd"/>
+      <w:r>
+        <w:rPr>
+          <w:rFonts w:ascii="inter" w:eastAsia="Times New Roman" w:hAnsi="inter" w:cs="Times New Roman"/>
+          <w:color w:val="13171A"/>
+          <w:spacing w:val="-6"/>
+          <w:sz w:val="24"/>
+          <w:szCs w:val="24"/>
+          <w:lang w:eastAsia="pl-PL"/>
+        </w:rPr>
+        <w:t xml:space="preserve"> from those txt files instead of SharePoint search.</w:t>
       </w:r>
     </w:p>
     <w:p>
@@ -4460,18 +5192,9 @@
           <w:shd w:val="clear" w:color="auto" w:fill="FFFFFF"/>
           <w:lang w:eastAsia="pl-PL"/>
         </w:rPr>
-        <w:t>&lt;your SharePoint URL&gt;/sites/PiwikAdmin</w:t>
-      </w:r>
-      <w:r>
-        <w:rPr>
-          <w:rFonts w:ascii="inter" w:eastAsia="Times New Roman" w:hAnsi="inter" w:cs="Times New Roman"/>
-          <w:color w:val="13171A"/>
-          <w:spacing w:val="-6"/>
-          <w:shd w:val="clear" w:color="auto" w:fill="FFFFFF"/>
-          <w:lang w:eastAsia="pl-PL"/>
-        </w:rPr>
-        <w:t> &gt; </w:t>
-      </w:r>
+        <w:t>&lt;your SharePoint URL&gt;/sites/</w:t>
+      </w:r>
+      <w:proofErr w:type="spellStart"/>
       <w:r>
         <w:rPr>
           <w:rFonts w:ascii="inter" w:eastAsia="Times New Roman" w:hAnsi="inter" w:cs="Times New Roman"/>
@@ -4483,8 +5206,9 @@
           <w:shd w:val="clear" w:color="auto" w:fill="FFFFFF"/>
           <w:lang w:eastAsia="pl-PL"/>
         </w:rPr>
-        <w:t>Site contents</w:t>
-      </w:r>
+        <w:t>PiwikAdmin</w:t>
+      </w:r>
+      <w:proofErr w:type="spellEnd"/>
       <w:r>
         <w:rPr>
           <w:rFonts w:ascii="inter" w:eastAsia="Times New Roman" w:hAnsi="inter" w:cs="Times New Roman"/>
@@ -4506,7 +5230,45 @@
           <w:shd w:val="clear" w:color="auto" w:fill="FFFFFF"/>
           <w:lang w:eastAsia="pl-PL"/>
         </w:rPr>
-        <w:t>Piwik PRO site directory</w:t>
+        <w:t>Site contents</w:t>
+      </w:r>
+      <w:r>
+        <w:rPr>
+          <w:rFonts w:ascii="inter" w:eastAsia="Times New Roman" w:hAnsi="inter" w:cs="Times New Roman"/>
+          <w:color w:val="13171A"/>
+          <w:spacing w:val="-6"/>
+          <w:shd w:val="clear" w:color="auto" w:fill="FFFFFF"/>
+          <w:lang w:eastAsia="pl-PL"/>
+        </w:rPr>
+        <w:t> &gt; </w:t>
+      </w:r>
+      <w:proofErr w:type="spellStart"/>
+      <w:r>
+        <w:rPr>
+          <w:rFonts w:ascii="inter" w:eastAsia="Times New Roman" w:hAnsi="inter" w:cs="Times New Roman"/>
+          <w:b/>
+          <w:bCs/>
+          <w:color w:val="13171A"/>
+          <w:spacing w:val="-6"/>
+          <w:bdr w:val="none" w:sz="0" w:space="0" w:color="auto" w:frame="1"/>
+          <w:shd w:val="clear" w:color="auto" w:fill="FFFFFF"/>
+          <w:lang w:eastAsia="pl-PL"/>
+        </w:rPr>
+        <w:t>Piwik</w:t>
+      </w:r>
+      <w:proofErr w:type="spellEnd"/>
+      <w:r>
+        <w:rPr>
+          <w:rFonts w:ascii="inter" w:eastAsia="Times New Roman" w:hAnsi="inter" w:cs="Times New Roman"/>
+          <w:b/>
+          <w:bCs/>
+          <w:color w:val="13171A"/>
+          <w:spacing w:val="-6"/>
+          <w:bdr w:val="none" w:sz="0" w:space="0" w:color="auto" w:frame="1"/>
+          <w:shd w:val="clear" w:color="auto" w:fill="FFFFFF"/>
+          <w:lang w:eastAsia="pl-PL"/>
+        </w:rPr>
+        <w:t xml:space="preserve"> PRO site directory</w:t>
       </w:r>
       <w:r>
         <w:rPr>
@@ -4615,7 +5377,47 @@
           <w:spacing w:val="-6"/>
           <w:lang w:val="en-US" w:eastAsia="pl-PL"/>
         </w:rPr>
-        <w:t> Active means that Piwik PRO tracks the site collection. The tracked site collection will be automatically added as a new site to Piwik PRO.</w:t>
+        <w:t xml:space="preserve"> Active means that </w:t>
+      </w:r>
+      <w:proofErr w:type="spellStart"/>
+      <w:r>
+        <w:rPr>
+          <w:rFonts w:ascii="inter" w:eastAsia="Times New Roman" w:hAnsi="inter" w:cs="Times New Roman"/>
+          <w:color w:val="13171A"/>
+          <w:spacing w:val="-6"/>
+          <w:lang w:val="en-US" w:eastAsia="pl-PL"/>
+        </w:rPr>
+        <w:t>Piwik</w:t>
+      </w:r>
+      <w:proofErr w:type="spellEnd"/>
+      <w:r>
+        <w:rPr>
+          <w:rFonts w:ascii="inter" w:eastAsia="Times New Roman" w:hAnsi="inter" w:cs="Times New Roman"/>
+          <w:color w:val="13171A"/>
+          <w:spacing w:val="-6"/>
+          <w:lang w:val="en-US" w:eastAsia="pl-PL"/>
+        </w:rPr>
+        <w:t xml:space="preserve"> PRO tracks the site collection. The tracked site collection will be automatically added as a new site to </w:t>
+      </w:r>
+      <w:proofErr w:type="spellStart"/>
+      <w:r>
+        <w:rPr>
+          <w:rFonts w:ascii="inter" w:eastAsia="Times New Roman" w:hAnsi="inter" w:cs="Times New Roman"/>
+          <w:color w:val="13171A"/>
+          <w:spacing w:val="-6"/>
+          <w:lang w:val="en-US" w:eastAsia="pl-PL"/>
+        </w:rPr>
+        <w:t>Piwik</w:t>
+      </w:r>
+      <w:proofErr w:type="spellEnd"/>
+      <w:r>
+        <w:rPr>
+          <w:rFonts w:ascii="inter" w:eastAsia="Times New Roman" w:hAnsi="inter" w:cs="Times New Roman"/>
+          <w:color w:val="13171A"/>
+          <w:spacing w:val="-6"/>
+          <w:lang w:val="en-US" w:eastAsia="pl-PL"/>
+        </w:rPr>
+        <w:t xml:space="preserve"> PRO.</w:t>
       </w:r>
     </w:p>
     <w:p>
@@ -4644,6 +5446,7 @@
         </w:rPr>
         <w:t xml:space="preserve">Important! </w:t>
       </w:r>
+      <w:proofErr w:type="spellStart"/>
       <w:r>
         <w:rPr>
           <w:rFonts w:ascii="inherit" w:eastAsia="Times New Roman" w:hAnsi="inherit" w:cs="Times New Roman"/>
@@ -4652,7 +5455,18 @@
           <w:bdr w:val="none" w:sz="0" w:space="0" w:color="auto" w:frame="1"/>
           <w:lang w:val="en-US" w:eastAsia="pl-PL"/>
         </w:rPr>
-        <w:t>Piwik PRO variables</w:t>
+        <w:t>Piwik</w:t>
+      </w:r>
+      <w:proofErr w:type="spellEnd"/>
+      <w:r>
+        <w:rPr>
+          <w:rFonts w:ascii="inherit" w:eastAsia="Times New Roman" w:hAnsi="inherit" w:cs="Times New Roman"/>
+          <w:color w:val="13171A"/>
+          <w:spacing w:val="-6"/>
+          <w:bdr w:val="none" w:sz="0" w:space="0" w:color="auto" w:frame="1"/>
+          <w:lang w:val="en-US" w:eastAsia="pl-PL"/>
+        </w:rPr>
+        <w:t xml:space="preserve"> PRO variables</w:t>
       </w:r>
       <w:r>
         <w:rPr>
@@ -4793,7 +5607,27 @@
           <w:spacing w:val="-6"/>
           <w:lang w:val="en-US"/>
         </w:rPr>
-        <w:t>inside the Piwik PRO settings form</w:t>
+        <w:t xml:space="preserve">inside the </w:t>
+      </w:r>
+      <w:proofErr w:type="spellStart"/>
+      <w:r>
+        <w:rPr>
+          <w:rFonts w:ascii="inter" w:hAnsi="inter"/>
+          <w:color w:val="13171A"/>
+          <w:spacing w:val="-6"/>
+          <w:lang w:val="en-US"/>
+        </w:rPr>
+        <w:t>Piwik</w:t>
+      </w:r>
+      <w:proofErr w:type="spellEnd"/>
+      <w:r>
+        <w:rPr>
+          <w:rFonts w:ascii="inter" w:hAnsi="inter"/>
+          <w:color w:val="13171A"/>
+          <w:spacing w:val="-6"/>
+          <w:lang w:val="en-US"/>
+        </w:rPr>
+        <w:t xml:space="preserve"> PRO settings form</w:t>
       </w:r>
       <w:r>
         <w:rPr>
@@ -4934,7 +5768,27 @@
           <w:spacing w:val="-6"/>
           <w:lang w:val="en-US"/>
         </w:rPr>
-        <w:t> Check if you want to collect additional user data as custom dimensions in Piwik PRO Analytics:</w:t>
+        <w:t xml:space="preserve"> Check if you want to collect additional user data as custom dimensions in </w:t>
+      </w:r>
+      <w:proofErr w:type="spellStart"/>
+      <w:r>
+        <w:rPr>
+          <w:rFonts w:ascii="inter" w:hAnsi="inter"/>
+          <w:color w:val="13171A"/>
+          <w:spacing w:val="-6"/>
+          <w:lang w:val="en-US"/>
+        </w:rPr>
+        <w:t>Piwik</w:t>
+      </w:r>
+      <w:proofErr w:type="spellEnd"/>
+      <w:r>
+        <w:rPr>
+          <w:rFonts w:ascii="inter" w:hAnsi="inter"/>
+          <w:color w:val="13171A"/>
+          <w:spacing w:val="-6"/>
+          <w:lang w:val="en-US"/>
+        </w:rPr>
+        <w:t xml:space="preserve"> PRO Analytics:</w:t>
       </w:r>
     </w:p>
     <w:p>
@@ -4986,6 +5840,7 @@
         </w:rPr>
         <w:t xml:space="preserve">- </w:t>
       </w:r>
+      <w:proofErr w:type="spellStart"/>
       <w:r>
         <w:rPr>
           <w:rFonts w:ascii="inter" w:hAnsi="inter"/>
@@ -4995,6 +5850,7 @@
         </w:rPr>
         <w:t>JobTitle</w:t>
       </w:r>
+      <w:proofErr w:type="spellEnd"/>
       <w:r>
         <w:rPr>
           <w:rFonts w:ascii="inter" w:hAnsi="inter"/>
@@ -5355,7 +6211,7 @@
             </wp:anchor>
           </w:drawing>
         </mc:Choice>
-        <mc:Fallback xmlns:w16cex="http://schemas.microsoft.com/office/word/2018/wordml/cex" xmlns:w16="http://schemas.microsoft.com/office/word/2018/wordml">
+        <mc:Fallback xmlns:w16="http://schemas.microsoft.com/office/word/2018/wordml" xmlns:w16cex="http://schemas.microsoft.com/office/word/2018/wordml/cex">
           <w:pict>
             <v:line w14:anchorId="57C27046" id="Straight Connector 3" o:spid="_x0000_s1026" style="position:absolute;flip:y;z-index:251658242;visibility:visible;mso-wrap-style:square;mso-width-percent:0;mso-height-percent:0;mso-wrap-distance-left:9pt;mso-wrap-distance-top:0;mso-wrap-distance-right:9pt;mso-wrap-distance-bottom:0;mso-position-horizontal:absolute;mso-position-horizontal-relative:text;mso-position-vertical:absolute;mso-position-vertical-relative:text;mso-width-percent:0;mso-height-percent:0;mso-width-relative:margin;mso-height-relative:margin" from="448.8pt,2.9pt" to="448.8pt,33.4pt" o:gfxdata="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" strokecolor="#c00000" strokeweight=".5pt">
               <v:stroke joinstyle="miter"/>

</xml_diff>